<commit_message>
Font Family and font size update for syllabus template
</commit_message>
<xml_diff>
--- a/SKCE.Valuation.API/Examination.Services/SyllabusDocumentTemplate/PG_Syllabustemplate.docx
+++ b/SKCE.Valuation.API/Examination.Services/SyllabusDocumentTemplate/PG_Syllabustemplate.docx
@@ -21,9 +21,9 @@
         <w:tblLook w:val="04A0" w:firstRow="1" w:lastRow="0" w:firstColumn="1" w:lastColumn="0" w:noHBand="0" w:noVBand="1"/>
       </w:tblPr>
       <w:tblGrid>
-        <w:gridCol w:w="1402"/>
-        <w:gridCol w:w="6626"/>
-        <w:gridCol w:w="968"/>
+        <w:gridCol w:w="1443"/>
+        <w:gridCol w:w="6606"/>
+        <w:gridCol w:w="947"/>
       </w:tblGrid>
       <w:tr>
         <w:trPr>
@@ -45,16 +45,20 @@
             <w:pPr>
               <w:jc w:val="center"/>
               <w:rPr>
-                <w:rFonts w:eastAsia="Times New Roman"/>
+                <w:rFonts w:ascii="Arial" w:eastAsia="Times New Roman" w:hAnsi="Arial" w:cs="Arial"/>
+                <w:sz w:val="22"/>
+                <w:szCs w:val="22"/>
               </w:rPr>
             </w:pPr>
             <w:bookmarkStart w:id="0" w:name="CourseCode"/>
             <w:proofErr w:type="spellStart"/>
             <w:r>
               <w:rPr>
-                <w:rFonts w:eastAsia="Times New Roman"/>
+                <w:rFonts w:ascii="Arial" w:eastAsia="Times New Roman" w:hAnsi="Arial" w:cs="Arial"/>
                 <w:b/>
                 <w:bCs/>
+                <w:sz w:val="22"/>
+                <w:szCs w:val="22"/>
               </w:rPr>
               <w:t>CourseCode</w:t>
             </w:r>
@@ -78,23 +82,29 @@
             <w:pPr>
               <w:jc w:val="center"/>
               <w:rPr>
-                <w:rFonts w:eastAsia="Times New Roman"/>
+                <w:rFonts w:ascii="Arial" w:eastAsia="Times New Roman" w:hAnsi="Arial" w:cs="Arial"/>
+                <w:sz w:val="22"/>
+                <w:szCs w:val="22"/>
               </w:rPr>
             </w:pPr>
             <w:bookmarkStart w:id="1" w:name="CourseName"/>
             <w:proofErr w:type="spellStart"/>
             <w:r>
               <w:rPr>
-                <w:rFonts w:eastAsia="Times New Roman"/>
+                <w:rFonts w:ascii="Arial" w:eastAsia="Times New Roman" w:hAnsi="Arial" w:cs="Arial"/>
                 <w:b/>
                 <w:bCs/>
+                <w:sz w:val="22"/>
+                <w:szCs w:val="22"/>
               </w:rPr>
               <w:t>CourseName</w:t>
             </w:r>
             <w:proofErr w:type="spellEnd"/>
             <w:r>
               <w:rPr>
-                <w:rFonts w:eastAsia="Times New Roman"/>
+                <w:rFonts w:ascii="Arial" w:eastAsia="Times New Roman" w:hAnsi="Arial" w:cs="Arial"/>
+                <w:sz w:val="22"/>
+                <w:szCs w:val="22"/>
               </w:rPr>
               <w:t xml:space="preserve"> </w:t>
             </w:r>
@@ -117,15 +127,19 @@
             <w:pPr>
               <w:jc w:val="center"/>
               <w:rPr>
-                <w:rFonts w:eastAsia="Times New Roman"/>
+                <w:rFonts w:ascii="Arial" w:eastAsia="Times New Roman" w:hAnsi="Arial" w:cs="Arial"/>
+                <w:sz w:val="22"/>
+                <w:szCs w:val="22"/>
               </w:rPr>
             </w:pPr>
             <w:bookmarkStart w:id="2" w:name="LTPC"/>
             <w:r>
               <w:rPr>
-                <w:rFonts w:eastAsia="Times New Roman"/>
+                <w:rFonts w:ascii="Arial" w:eastAsia="Times New Roman" w:hAnsi="Arial" w:cs="Arial"/>
                 <w:b/>
                 <w:bCs/>
+                <w:sz w:val="22"/>
+                <w:szCs w:val="22"/>
               </w:rPr>
               <w:t>LTPC</w:t>
             </w:r>
@@ -162,20 +176,14 @@
               </w:pBdr>
               <w:spacing w:line="240" w:lineRule="auto"/>
               <w:rPr>
-                <w:rFonts w:ascii="Times New Roman" w:hAnsi="Times New Roman" w:cs="Times New Roman"/>
                 <w:bCs/>
-                <w:sz w:val="24"/>
-                <w:szCs w:val="24"/>
               </w:rPr>
             </w:pPr>
             <w:bookmarkStart w:id="3" w:name="CourseDescription"/>
             <w:proofErr w:type="spellStart"/>
             <w:r>
               <w:rPr>
-                <w:rFonts w:ascii="Times New Roman" w:hAnsi="Times New Roman" w:cs="Times New Roman"/>
                 <w:bCs/>
-                <w:sz w:val="24"/>
-                <w:szCs w:val="24"/>
               </w:rPr>
               <w:t>CourseDescription</w:t>
             </w:r>
@@ -213,16 +221,10 @@
                 <w:between w:val="nil"/>
               </w:pBdr>
               <w:spacing w:line="240" w:lineRule="auto"/>
-              <w:rPr>
-                <w:sz w:val="24"/>
-                <w:szCs w:val="24"/>
-              </w:rPr>
             </w:pPr>
             <w:r>
               <w:rPr>
                 <w:b/>
-                <w:sz w:val="24"/>
-                <w:szCs w:val="24"/>
               </w:rPr>
               <w:t>COURSE OBJECTIVES</w:t>
             </w:r>
@@ -263,12 +265,16 @@
             <w:pPr>
               <w:jc w:val="center"/>
               <w:rPr>
-                <w:rFonts w:eastAsia="Times New Roman"/>
-              </w:rPr>
-            </w:pPr>
-            <w:r>
-              <w:rPr>
-                <w:rFonts w:eastAsia="Times New Roman"/>
+                <w:rFonts w:ascii="Arial" w:eastAsia="Times New Roman" w:hAnsi="Arial" w:cs="Arial"/>
+                <w:sz w:val="22"/>
+                <w:szCs w:val="22"/>
+              </w:rPr>
+            </w:pPr>
+            <w:r>
+              <w:rPr>
+                <w:rFonts w:ascii="Arial" w:eastAsia="Times New Roman" w:hAnsi="Arial" w:cs="Arial"/>
+                <w:sz w:val="22"/>
+                <w:szCs w:val="22"/>
               </w:rPr>
               <w:t>1</w:t>
             </w:r>
@@ -290,13 +296,17 @@
           <w:p>
             <w:pPr>
               <w:rPr>
-                <w:rFonts w:eastAsia="Times New Roman"/>
+                <w:rFonts w:ascii="Arial" w:eastAsia="Times New Roman" w:hAnsi="Arial" w:cs="Arial"/>
+                <w:sz w:val="22"/>
+                <w:szCs w:val="22"/>
               </w:rPr>
             </w:pPr>
             <w:bookmarkStart w:id="4" w:name="CourseObjectives1"/>
             <w:r>
               <w:rPr>
-                <w:rFonts w:eastAsia="Times New Roman"/>
+                <w:rFonts w:ascii="Arial" w:eastAsia="Times New Roman" w:hAnsi="Arial" w:cs="Arial"/>
+                <w:sz w:val="22"/>
+                <w:szCs w:val="22"/>
               </w:rPr>
               <w:t>CourseObjectives1</w:t>
             </w:r>
@@ -324,12 +334,16 @@
             <w:pPr>
               <w:jc w:val="center"/>
               <w:rPr>
-                <w:rFonts w:eastAsia="Times New Roman"/>
-              </w:rPr>
-            </w:pPr>
-            <w:r>
-              <w:rPr>
-                <w:rFonts w:eastAsia="Times New Roman"/>
+                <w:rFonts w:ascii="Arial" w:eastAsia="Times New Roman" w:hAnsi="Arial" w:cs="Arial"/>
+                <w:sz w:val="22"/>
+                <w:szCs w:val="22"/>
+              </w:rPr>
+            </w:pPr>
+            <w:r>
+              <w:rPr>
+                <w:rFonts w:ascii="Arial" w:eastAsia="Times New Roman" w:hAnsi="Arial" w:cs="Arial"/>
+                <w:sz w:val="22"/>
+                <w:szCs w:val="22"/>
               </w:rPr>
               <w:t>2</w:t>
             </w:r>
@@ -351,13 +365,17 @@
           <w:p>
             <w:pPr>
               <w:rPr>
-                <w:rFonts w:eastAsia="Times New Roman"/>
+                <w:rFonts w:ascii="Arial" w:eastAsia="Times New Roman" w:hAnsi="Arial" w:cs="Arial"/>
+                <w:sz w:val="22"/>
+                <w:szCs w:val="22"/>
               </w:rPr>
             </w:pPr>
             <w:bookmarkStart w:id="5" w:name="CourseObjectives2"/>
             <w:r>
               <w:rPr>
-                <w:rFonts w:eastAsia="Times New Roman"/>
+                <w:rFonts w:ascii="Arial" w:eastAsia="Times New Roman" w:hAnsi="Arial" w:cs="Arial"/>
+                <w:sz w:val="22"/>
+                <w:szCs w:val="22"/>
               </w:rPr>
               <w:t>CourseObjectives2</w:t>
             </w:r>
@@ -385,12 +403,16 @@
             <w:pPr>
               <w:jc w:val="center"/>
               <w:rPr>
-                <w:rFonts w:eastAsia="Times New Roman"/>
-              </w:rPr>
-            </w:pPr>
-            <w:r>
-              <w:rPr>
-                <w:rFonts w:eastAsia="Times New Roman"/>
+                <w:rFonts w:ascii="Arial" w:eastAsia="Times New Roman" w:hAnsi="Arial" w:cs="Arial"/>
+                <w:sz w:val="22"/>
+                <w:szCs w:val="22"/>
+              </w:rPr>
+            </w:pPr>
+            <w:r>
+              <w:rPr>
+                <w:rFonts w:ascii="Arial" w:eastAsia="Times New Roman" w:hAnsi="Arial" w:cs="Arial"/>
+                <w:sz w:val="22"/>
+                <w:szCs w:val="22"/>
               </w:rPr>
               <w:t>3</w:t>
             </w:r>
@@ -412,13 +434,17 @@
           <w:p>
             <w:pPr>
               <w:rPr>
-                <w:rFonts w:eastAsia="Times New Roman"/>
+                <w:rFonts w:ascii="Arial" w:eastAsia="Times New Roman" w:hAnsi="Arial" w:cs="Arial"/>
+                <w:sz w:val="22"/>
+                <w:szCs w:val="22"/>
               </w:rPr>
             </w:pPr>
             <w:bookmarkStart w:id="6" w:name="CourseObjectives3"/>
             <w:r>
               <w:rPr>
-                <w:rFonts w:eastAsia="Times New Roman"/>
+                <w:rFonts w:ascii="Arial" w:eastAsia="Times New Roman" w:hAnsi="Arial" w:cs="Arial"/>
+                <w:sz w:val="22"/>
+                <w:szCs w:val="22"/>
               </w:rPr>
               <w:t>CourseObjectives3</w:t>
             </w:r>
@@ -446,12 +472,16 @@
             <w:pPr>
               <w:jc w:val="center"/>
               <w:rPr>
-                <w:rFonts w:eastAsia="Times New Roman"/>
-              </w:rPr>
-            </w:pPr>
-            <w:r>
-              <w:rPr>
-                <w:rFonts w:eastAsia="Times New Roman"/>
+                <w:rFonts w:ascii="Arial" w:eastAsia="Times New Roman" w:hAnsi="Arial" w:cs="Arial"/>
+                <w:sz w:val="22"/>
+                <w:szCs w:val="22"/>
+              </w:rPr>
+            </w:pPr>
+            <w:r>
+              <w:rPr>
+                <w:rFonts w:ascii="Arial" w:eastAsia="Times New Roman" w:hAnsi="Arial" w:cs="Arial"/>
+                <w:sz w:val="22"/>
+                <w:szCs w:val="22"/>
               </w:rPr>
               <w:t>4</w:t>
             </w:r>
@@ -473,13 +503,17 @@
           <w:p>
             <w:pPr>
               <w:rPr>
-                <w:rFonts w:eastAsia="Times New Roman"/>
+                <w:rFonts w:ascii="Arial" w:eastAsia="Times New Roman" w:hAnsi="Arial" w:cs="Arial"/>
+                <w:sz w:val="22"/>
+                <w:szCs w:val="22"/>
               </w:rPr>
             </w:pPr>
             <w:bookmarkStart w:id="7" w:name="CourseObjectives4"/>
             <w:r>
               <w:rPr>
-                <w:rFonts w:eastAsia="Times New Roman"/>
+                <w:rFonts w:ascii="Arial" w:eastAsia="Times New Roman" w:hAnsi="Arial" w:cs="Arial"/>
+                <w:sz w:val="22"/>
+                <w:szCs w:val="22"/>
               </w:rPr>
               <w:t>CourseObjectives4</w:t>
             </w:r>
@@ -507,12 +541,16 @@
             <w:pPr>
               <w:jc w:val="center"/>
               <w:rPr>
-                <w:rFonts w:eastAsia="Times New Roman"/>
-              </w:rPr>
-            </w:pPr>
-            <w:r>
-              <w:rPr>
-                <w:rFonts w:eastAsia="Times New Roman"/>
+                <w:rFonts w:ascii="Arial" w:eastAsia="Times New Roman" w:hAnsi="Arial" w:cs="Arial"/>
+                <w:sz w:val="22"/>
+                <w:szCs w:val="22"/>
+              </w:rPr>
+            </w:pPr>
+            <w:r>
+              <w:rPr>
+                <w:rFonts w:ascii="Arial" w:eastAsia="Times New Roman" w:hAnsi="Arial" w:cs="Arial"/>
+                <w:sz w:val="22"/>
+                <w:szCs w:val="22"/>
               </w:rPr>
               <w:t>5</w:t>
             </w:r>
@@ -534,13 +572,17 @@
           <w:p>
             <w:pPr>
               <w:rPr>
-                <w:rFonts w:eastAsia="Times New Roman"/>
+                <w:rFonts w:ascii="Arial" w:eastAsia="Times New Roman" w:hAnsi="Arial" w:cs="Arial"/>
+                <w:sz w:val="22"/>
+                <w:szCs w:val="22"/>
               </w:rPr>
             </w:pPr>
             <w:bookmarkStart w:id="8" w:name="CourseObjectives5"/>
             <w:r>
               <w:rPr>
-                <w:rFonts w:eastAsia="Times New Roman"/>
+                <w:rFonts w:ascii="Arial" w:eastAsia="Times New Roman" w:hAnsi="Arial" w:cs="Arial"/>
+                <w:sz w:val="22"/>
+                <w:szCs w:val="22"/>
               </w:rPr>
               <w:t>CourseObjectives5</w:t>
             </w:r>
@@ -552,8 +594,10 @@
     <w:p>
       <w:pPr>
         <w:rPr>
-          <w:rFonts w:eastAsia="Times New Roman"/>
+          <w:rFonts w:ascii="Arial" w:eastAsia="Times New Roman" w:hAnsi="Arial" w:cs="Arial"/>
           <w:vanish/>
+          <w:sz w:val="22"/>
+          <w:szCs w:val="22"/>
         </w:rPr>
       </w:pPr>
     </w:p>
@@ -576,11 +620,11 @@
         <w:tblLook w:val="04A0" w:firstRow="1" w:lastRow="0" w:firstColumn="1" w:lastColumn="0" w:noHBand="0" w:noVBand="1"/>
       </w:tblPr>
       <w:tblGrid>
-        <w:gridCol w:w="1502"/>
-        <w:gridCol w:w="913"/>
-        <w:gridCol w:w="4566"/>
-        <w:gridCol w:w="864"/>
-        <w:gridCol w:w="1151"/>
+        <w:gridCol w:w="1552"/>
+        <w:gridCol w:w="944"/>
+        <w:gridCol w:w="4482"/>
+        <w:gridCol w:w="865"/>
+        <w:gridCol w:w="1153"/>
       </w:tblGrid>
       <w:tr>
         <w:trPr>
@@ -602,35 +646,45 @@
           <w:p>
             <w:pPr>
               <w:rPr>
-                <w:rFonts w:eastAsia="Times New Roman"/>
-              </w:rPr>
-            </w:pPr>
-            <w:r>
-              <w:rPr>
-                <w:rFonts w:eastAsia="Times New Roman"/>
+                <w:rFonts w:ascii="Arial" w:eastAsia="Times New Roman" w:hAnsi="Arial" w:cs="Arial"/>
+                <w:sz w:val="22"/>
+                <w:szCs w:val="22"/>
+              </w:rPr>
+            </w:pPr>
+            <w:r>
+              <w:rPr>
+                <w:rFonts w:ascii="Arial" w:eastAsia="Times New Roman" w:hAnsi="Arial" w:cs="Arial"/>
                 <w:b/>
                 <w:bCs/>
+                <w:sz w:val="22"/>
+                <w:szCs w:val="22"/>
               </w:rPr>
               <w:t xml:space="preserve">MODULE </w:t>
             </w:r>
             <w:r>
               <w:rPr>
-                <w:rFonts w:eastAsia="Times New Roman"/>
+                <w:rFonts w:ascii="Arial" w:eastAsia="Times New Roman" w:hAnsi="Arial" w:cs="Arial"/>
                 <w:b/>
                 <w:bCs/>
+                <w:sz w:val="22"/>
+                <w:szCs w:val="22"/>
               </w:rPr>
               <w:t xml:space="preserve">1: </w:t>
             </w:r>
             <w:r>
               <w:rPr>
-                <w:rFonts w:eastAsia="Times New Roman"/>
+                <w:rFonts w:ascii="Arial" w:eastAsia="Times New Roman" w:hAnsi="Arial" w:cs="Arial"/>
+                <w:sz w:val="22"/>
+                <w:szCs w:val="22"/>
               </w:rPr>
               <w:br/>
             </w:r>
             <w:bookmarkStart w:id="9" w:name="CourseModule1"/>
             <w:r>
               <w:rPr>
-                <w:rFonts w:eastAsia="Times New Roman"/>
+                <w:rFonts w:ascii="Arial" w:eastAsia="Times New Roman" w:hAnsi="Arial" w:cs="Arial"/>
+                <w:sz w:val="22"/>
+                <w:szCs w:val="22"/>
               </w:rPr>
               <w:t>CourseModule1</w:t>
             </w:r>
@@ -654,24 +708,30 @@
             <w:pPr>
               <w:jc w:val="center"/>
               <w:rPr>
-                <w:rFonts w:eastAsia="Times New Roman"/>
+                <w:rFonts w:ascii="Arial" w:eastAsia="Times New Roman" w:hAnsi="Arial" w:cs="Arial"/>
+                <w:sz w:val="22"/>
+                <w:szCs w:val="22"/>
               </w:rPr>
             </w:pPr>
             <w:bookmarkStart w:id="10" w:name="CourseHours1"/>
             <w:r>
               <w:rPr>
-                <w:rFonts w:eastAsia="Times New Roman"/>
+                <w:rFonts w:ascii="Arial" w:eastAsia="Times New Roman" w:hAnsi="Arial" w:cs="Arial"/>
                 <w:b/>
                 <w:bCs/>
+                <w:sz w:val="22"/>
+                <w:szCs w:val="22"/>
               </w:rPr>
               <w:t>CourseHours1</w:t>
             </w:r>
             <w:bookmarkEnd w:id="10"/>
             <w:r>
               <w:rPr>
-                <w:rFonts w:eastAsia="Times New Roman"/>
+                <w:rFonts w:ascii="Arial" w:eastAsia="Times New Roman" w:hAnsi="Arial" w:cs="Arial"/>
                 <w:b/>
                 <w:bCs/>
+                <w:sz w:val="22"/>
+                <w:szCs w:val="22"/>
               </w:rPr>
               <w:t>Hrs</w:t>
             </w:r>
@@ -699,13 +759,17 @@
             <w:pPr>
               <w:jc w:val="both"/>
               <w:rPr>
-                <w:rFonts w:eastAsia="Times New Roman"/>
+                <w:rFonts w:ascii="Arial" w:eastAsia="Times New Roman" w:hAnsi="Arial" w:cs="Arial"/>
+                <w:sz w:val="22"/>
+                <w:szCs w:val="22"/>
               </w:rPr>
             </w:pPr>
             <w:bookmarkStart w:id="11" w:name="CourseContent1"/>
             <w:r>
               <w:rPr>
-                <w:rFonts w:eastAsia="Times New Roman"/>
+                <w:rFonts w:ascii="Arial" w:eastAsia="Times New Roman" w:hAnsi="Arial" w:cs="Arial"/>
+                <w:sz w:val="22"/>
+                <w:szCs w:val="22"/>
               </w:rPr>
               <w:t>CourseContent1</w:t>
             </w:r>
@@ -733,35 +797,45 @@
           <w:p>
             <w:pPr>
               <w:rPr>
-                <w:rFonts w:eastAsia="Times New Roman"/>
-              </w:rPr>
-            </w:pPr>
-            <w:r>
-              <w:rPr>
-                <w:rFonts w:eastAsia="Times New Roman"/>
+                <w:rFonts w:ascii="Arial" w:eastAsia="Times New Roman" w:hAnsi="Arial" w:cs="Arial"/>
+                <w:sz w:val="22"/>
+                <w:szCs w:val="22"/>
+              </w:rPr>
+            </w:pPr>
+            <w:r>
+              <w:rPr>
+                <w:rFonts w:ascii="Arial" w:eastAsia="Times New Roman" w:hAnsi="Arial" w:cs="Arial"/>
                 <w:b/>
                 <w:bCs/>
+                <w:sz w:val="22"/>
+                <w:szCs w:val="22"/>
               </w:rPr>
               <w:t xml:space="preserve">MODULE </w:t>
             </w:r>
             <w:r>
               <w:rPr>
-                <w:rFonts w:eastAsia="Times New Roman"/>
+                <w:rFonts w:ascii="Arial" w:eastAsia="Times New Roman" w:hAnsi="Arial" w:cs="Arial"/>
                 <w:b/>
                 <w:bCs/>
+                <w:sz w:val="22"/>
+                <w:szCs w:val="22"/>
               </w:rPr>
               <w:t xml:space="preserve">2: </w:t>
             </w:r>
             <w:r>
               <w:rPr>
-                <w:rFonts w:eastAsia="Times New Roman"/>
+                <w:rFonts w:ascii="Arial" w:eastAsia="Times New Roman" w:hAnsi="Arial" w:cs="Arial"/>
+                <w:sz w:val="22"/>
+                <w:szCs w:val="22"/>
               </w:rPr>
               <w:br/>
             </w:r>
             <w:bookmarkStart w:id="12" w:name="CourseModule2"/>
             <w:r>
               <w:rPr>
-                <w:rFonts w:eastAsia="Times New Roman"/>
+                <w:rFonts w:ascii="Arial" w:eastAsia="Times New Roman" w:hAnsi="Arial" w:cs="Arial"/>
+                <w:sz w:val="22"/>
+                <w:szCs w:val="22"/>
               </w:rPr>
               <w:t>CourseModule2</w:t>
             </w:r>
@@ -785,24 +859,30 @@
             <w:pPr>
               <w:jc w:val="center"/>
               <w:rPr>
-                <w:rFonts w:eastAsia="Times New Roman"/>
+                <w:rFonts w:ascii="Arial" w:eastAsia="Times New Roman" w:hAnsi="Arial" w:cs="Arial"/>
+                <w:sz w:val="22"/>
+                <w:szCs w:val="22"/>
               </w:rPr>
             </w:pPr>
             <w:bookmarkStart w:id="13" w:name="CourseHours2"/>
             <w:r>
               <w:rPr>
-                <w:rFonts w:eastAsia="Times New Roman"/>
+                <w:rFonts w:ascii="Arial" w:eastAsia="Times New Roman" w:hAnsi="Arial" w:cs="Arial"/>
                 <w:b/>
                 <w:bCs/>
+                <w:sz w:val="22"/>
+                <w:szCs w:val="22"/>
               </w:rPr>
               <w:t>CourseHours2</w:t>
             </w:r>
             <w:bookmarkEnd w:id="13"/>
             <w:r>
               <w:rPr>
-                <w:rFonts w:eastAsia="Times New Roman"/>
+                <w:rFonts w:ascii="Arial" w:eastAsia="Times New Roman" w:hAnsi="Arial" w:cs="Arial"/>
                 <w:b/>
                 <w:bCs/>
+                <w:sz w:val="22"/>
+                <w:szCs w:val="22"/>
               </w:rPr>
               <w:t>Hrs</w:t>
             </w:r>
@@ -830,12 +910,16 @@
             <w:pPr>
               <w:jc w:val="both"/>
               <w:rPr>
-                <w:rFonts w:eastAsia="Times New Roman"/>
-              </w:rPr>
-            </w:pPr>
-            <w:r>
-              <w:rPr>
-                <w:rFonts w:eastAsia="Times New Roman"/>
+                <w:rFonts w:ascii="Arial" w:eastAsia="Times New Roman" w:hAnsi="Arial" w:cs="Arial"/>
+                <w:sz w:val="22"/>
+                <w:szCs w:val="22"/>
+              </w:rPr>
+            </w:pPr>
+            <w:r>
+              <w:rPr>
+                <w:rFonts w:ascii="Arial" w:eastAsia="Times New Roman" w:hAnsi="Arial" w:cs="Arial"/>
+                <w:sz w:val="22"/>
+                <w:szCs w:val="22"/>
               </w:rPr>
               <w:t>CourseContent2</w:t>
             </w:r>
@@ -862,35 +946,45 @@
           <w:p>
             <w:pPr>
               <w:rPr>
-                <w:rFonts w:eastAsia="Times New Roman"/>
-              </w:rPr>
-            </w:pPr>
-            <w:r>
-              <w:rPr>
-                <w:rFonts w:eastAsia="Times New Roman"/>
+                <w:rFonts w:ascii="Arial" w:eastAsia="Times New Roman" w:hAnsi="Arial" w:cs="Arial"/>
+                <w:sz w:val="22"/>
+                <w:szCs w:val="22"/>
+              </w:rPr>
+            </w:pPr>
+            <w:r>
+              <w:rPr>
+                <w:rFonts w:ascii="Arial" w:eastAsia="Times New Roman" w:hAnsi="Arial" w:cs="Arial"/>
                 <w:b/>
                 <w:bCs/>
+                <w:sz w:val="22"/>
+                <w:szCs w:val="22"/>
               </w:rPr>
               <w:t xml:space="preserve">MODULE </w:t>
             </w:r>
             <w:r>
               <w:rPr>
-                <w:rFonts w:eastAsia="Times New Roman"/>
+                <w:rFonts w:ascii="Arial" w:eastAsia="Times New Roman" w:hAnsi="Arial" w:cs="Arial"/>
                 <w:b/>
                 <w:bCs/>
+                <w:sz w:val="22"/>
+                <w:szCs w:val="22"/>
               </w:rPr>
               <w:t xml:space="preserve">3: </w:t>
             </w:r>
             <w:r>
               <w:rPr>
-                <w:rFonts w:eastAsia="Times New Roman"/>
+                <w:rFonts w:ascii="Arial" w:eastAsia="Times New Roman" w:hAnsi="Arial" w:cs="Arial"/>
+                <w:sz w:val="22"/>
+                <w:szCs w:val="22"/>
               </w:rPr>
               <w:br/>
             </w:r>
             <w:bookmarkStart w:id="14" w:name="CourseModule3"/>
             <w:r>
               <w:rPr>
-                <w:rFonts w:eastAsia="Times New Roman"/>
+                <w:rFonts w:ascii="Arial" w:eastAsia="Times New Roman" w:hAnsi="Arial" w:cs="Arial"/>
+                <w:sz w:val="22"/>
+                <w:szCs w:val="22"/>
               </w:rPr>
               <w:t>CourseModule3</w:t>
             </w:r>
@@ -914,24 +1008,30 @@
             <w:pPr>
               <w:jc w:val="center"/>
               <w:rPr>
-                <w:rFonts w:eastAsia="Times New Roman"/>
+                <w:rFonts w:ascii="Arial" w:eastAsia="Times New Roman" w:hAnsi="Arial" w:cs="Arial"/>
+                <w:sz w:val="22"/>
+                <w:szCs w:val="22"/>
               </w:rPr>
             </w:pPr>
             <w:bookmarkStart w:id="15" w:name="CourseHours3"/>
             <w:r>
               <w:rPr>
-                <w:rFonts w:eastAsia="Times New Roman"/>
+                <w:rFonts w:ascii="Arial" w:eastAsia="Times New Roman" w:hAnsi="Arial" w:cs="Arial"/>
                 <w:b/>
                 <w:bCs/>
+                <w:sz w:val="22"/>
+                <w:szCs w:val="22"/>
               </w:rPr>
               <w:t>CourseHours3</w:t>
             </w:r>
             <w:bookmarkEnd w:id="15"/>
             <w:r>
               <w:rPr>
-                <w:rFonts w:eastAsia="Times New Roman"/>
+                <w:rFonts w:ascii="Arial" w:eastAsia="Times New Roman" w:hAnsi="Arial" w:cs="Arial"/>
                 <w:b/>
                 <w:bCs/>
+                <w:sz w:val="22"/>
+                <w:szCs w:val="22"/>
               </w:rPr>
               <w:t>Hrs</w:t>
             </w:r>
@@ -959,13 +1059,17 @@
             <w:pPr>
               <w:jc w:val="both"/>
               <w:rPr>
-                <w:rFonts w:eastAsia="Times New Roman"/>
+                <w:rFonts w:ascii="Arial" w:eastAsia="Times New Roman" w:hAnsi="Arial" w:cs="Arial"/>
+                <w:sz w:val="22"/>
+                <w:szCs w:val="22"/>
               </w:rPr>
             </w:pPr>
             <w:bookmarkStart w:id="16" w:name="CourseContent3"/>
             <w:r>
               <w:rPr>
-                <w:rFonts w:eastAsia="Times New Roman"/>
+                <w:rFonts w:ascii="Arial" w:eastAsia="Times New Roman" w:hAnsi="Arial" w:cs="Arial"/>
+                <w:sz w:val="22"/>
+                <w:szCs w:val="22"/>
               </w:rPr>
               <w:t>CourseContent3</w:t>
             </w:r>
@@ -993,35 +1097,45 @@
           <w:p>
             <w:pPr>
               <w:rPr>
-                <w:rFonts w:eastAsia="Times New Roman"/>
-              </w:rPr>
-            </w:pPr>
-            <w:r>
-              <w:rPr>
-                <w:rFonts w:eastAsia="Times New Roman"/>
+                <w:rFonts w:ascii="Arial" w:eastAsia="Times New Roman" w:hAnsi="Arial" w:cs="Arial"/>
+                <w:sz w:val="22"/>
+                <w:szCs w:val="22"/>
+              </w:rPr>
+            </w:pPr>
+            <w:r>
+              <w:rPr>
+                <w:rFonts w:ascii="Arial" w:eastAsia="Times New Roman" w:hAnsi="Arial" w:cs="Arial"/>
                 <w:b/>
                 <w:bCs/>
+                <w:sz w:val="22"/>
+                <w:szCs w:val="22"/>
               </w:rPr>
               <w:t xml:space="preserve">MODULE </w:t>
             </w:r>
             <w:r>
               <w:rPr>
-                <w:rFonts w:eastAsia="Times New Roman"/>
+                <w:rFonts w:ascii="Arial" w:eastAsia="Times New Roman" w:hAnsi="Arial" w:cs="Arial"/>
                 <w:b/>
                 <w:bCs/>
+                <w:sz w:val="22"/>
+                <w:szCs w:val="22"/>
               </w:rPr>
               <w:t xml:space="preserve">4: </w:t>
             </w:r>
             <w:r>
               <w:rPr>
-                <w:rFonts w:eastAsia="Times New Roman"/>
+                <w:rFonts w:ascii="Arial" w:eastAsia="Times New Roman" w:hAnsi="Arial" w:cs="Arial"/>
+                <w:sz w:val="22"/>
+                <w:szCs w:val="22"/>
               </w:rPr>
               <w:br/>
             </w:r>
             <w:bookmarkStart w:id="17" w:name="CourseModule4"/>
             <w:r>
               <w:rPr>
-                <w:rFonts w:eastAsia="Times New Roman"/>
+                <w:rFonts w:ascii="Arial" w:eastAsia="Times New Roman" w:hAnsi="Arial" w:cs="Arial"/>
+                <w:sz w:val="22"/>
+                <w:szCs w:val="22"/>
               </w:rPr>
               <w:t>CourseModule4</w:t>
             </w:r>
@@ -1045,24 +1159,30 @@
             <w:pPr>
               <w:jc w:val="center"/>
               <w:rPr>
-                <w:rFonts w:eastAsia="Times New Roman"/>
+                <w:rFonts w:ascii="Arial" w:eastAsia="Times New Roman" w:hAnsi="Arial" w:cs="Arial"/>
+                <w:sz w:val="22"/>
+                <w:szCs w:val="22"/>
               </w:rPr>
             </w:pPr>
             <w:bookmarkStart w:id="18" w:name="CourseHours4"/>
             <w:r>
               <w:rPr>
-                <w:rFonts w:eastAsia="Times New Roman"/>
+                <w:rFonts w:ascii="Arial" w:eastAsia="Times New Roman" w:hAnsi="Arial" w:cs="Arial"/>
                 <w:b/>
                 <w:bCs/>
+                <w:sz w:val="22"/>
+                <w:szCs w:val="22"/>
               </w:rPr>
               <w:t>CourseHours4</w:t>
             </w:r>
             <w:bookmarkEnd w:id="18"/>
             <w:r>
               <w:rPr>
-                <w:rFonts w:eastAsia="Times New Roman"/>
+                <w:rFonts w:ascii="Arial" w:eastAsia="Times New Roman" w:hAnsi="Arial" w:cs="Arial"/>
                 <w:b/>
                 <w:bCs/>
+                <w:sz w:val="22"/>
+                <w:szCs w:val="22"/>
               </w:rPr>
               <w:t>Hrs</w:t>
             </w:r>
@@ -1090,13 +1210,17 @@
             <w:pPr>
               <w:jc w:val="both"/>
               <w:rPr>
-                <w:rFonts w:eastAsia="Times New Roman"/>
+                <w:rFonts w:ascii="Arial" w:eastAsia="Times New Roman" w:hAnsi="Arial" w:cs="Arial"/>
+                <w:sz w:val="22"/>
+                <w:szCs w:val="22"/>
               </w:rPr>
             </w:pPr>
             <w:bookmarkStart w:id="19" w:name="CourseContent4"/>
             <w:r>
               <w:rPr>
-                <w:rFonts w:eastAsia="Times New Roman"/>
+                <w:rFonts w:ascii="Arial" w:eastAsia="Times New Roman" w:hAnsi="Arial" w:cs="Arial"/>
+                <w:sz w:val="22"/>
+                <w:szCs w:val="22"/>
               </w:rPr>
               <w:t>CourseContent4</w:t>
             </w:r>
@@ -1124,35 +1248,45 @@
           <w:p>
             <w:pPr>
               <w:rPr>
-                <w:rFonts w:eastAsia="Times New Roman"/>
-              </w:rPr>
-            </w:pPr>
-            <w:r>
-              <w:rPr>
-                <w:rFonts w:eastAsia="Times New Roman"/>
+                <w:rFonts w:ascii="Arial" w:eastAsia="Times New Roman" w:hAnsi="Arial" w:cs="Arial"/>
+                <w:sz w:val="22"/>
+                <w:szCs w:val="22"/>
+              </w:rPr>
+            </w:pPr>
+            <w:r>
+              <w:rPr>
+                <w:rFonts w:ascii="Arial" w:eastAsia="Times New Roman" w:hAnsi="Arial" w:cs="Arial"/>
                 <w:b/>
                 <w:bCs/>
+                <w:sz w:val="22"/>
+                <w:szCs w:val="22"/>
               </w:rPr>
               <w:t xml:space="preserve">MODULE </w:t>
             </w:r>
             <w:r>
               <w:rPr>
-                <w:rFonts w:eastAsia="Times New Roman"/>
+                <w:rFonts w:ascii="Arial" w:eastAsia="Times New Roman" w:hAnsi="Arial" w:cs="Arial"/>
                 <w:b/>
                 <w:bCs/>
+                <w:sz w:val="22"/>
+                <w:szCs w:val="22"/>
               </w:rPr>
               <w:t xml:space="preserve">5: </w:t>
             </w:r>
             <w:r>
               <w:rPr>
-                <w:rFonts w:eastAsia="Times New Roman"/>
+                <w:rFonts w:ascii="Arial" w:eastAsia="Times New Roman" w:hAnsi="Arial" w:cs="Arial"/>
+                <w:sz w:val="22"/>
+                <w:szCs w:val="22"/>
               </w:rPr>
               <w:br/>
             </w:r>
             <w:bookmarkStart w:id="20" w:name="CourseModule5"/>
             <w:r>
               <w:rPr>
-                <w:rFonts w:eastAsia="Times New Roman"/>
+                <w:rFonts w:ascii="Arial" w:eastAsia="Times New Roman" w:hAnsi="Arial" w:cs="Arial"/>
+                <w:sz w:val="22"/>
+                <w:szCs w:val="22"/>
               </w:rPr>
               <w:t>CourseModule5</w:t>
             </w:r>
@@ -1176,24 +1310,30 @@
             <w:pPr>
               <w:jc w:val="center"/>
               <w:rPr>
-                <w:rFonts w:eastAsia="Times New Roman"/>
+                <w:rFonts w:ascii="Arial" w:eastAsia="Times New Roman" w:hAnsi="Arial" w:cs="Arial"/>
+                <w:sz w:val="22"/>
+                <w:szCs w:val="22"/>
               </w:rPr>
             </w:pPr>
             <w:bookmarkStart w:id="21" w:name="CourseHours5"/>
             <w:r>
               <w:rPr>
-                <w:rFonts w:eastAsia="Times New Roman"/>
+                <w:rFonts w:ascii="Arial" w:eastAsia="Times New Roman" w:hAnsi="Arial" w:cs="Arial"/>
                 <w:b/>
                 <w:bCs/>
+                <w:sz w:val="22"/>
+                <w:szCs w:val="22"/>
               </w:rPr>
               <w:t>CourseHours5</w:t>
             </w:r>
             <w:bookmarkEnd w:id="21"/>
             <w:r>
               <w:rPr>
-                <w:rFonts w:eastAsia="Times New Roman"/>
+                <w:rFonts w:ascii="Arial" w:eastAsia="Times New Roman" w:hAnsi="Arial" w:cs="Arial"/>
                 <w:b/>
                 <w:bCs/>
+                <w:sz w:val="22"/>
+                <w:szCs w:val="22"/>
               </w:rPr>
               <w:t>Hrs</w:t>
             </w:r>
@@ -1221,13 +1361,17 @@
             <w:pPr>
               <w:jc w:val="both"/>
               <w:rPr>
-                <w:rFonts w:eastAsia="Times New Roman"/>
+                <w:rFonts w:ascii="Arial" w:eastAsia="Times New Roman" w:hAnsi="Arial" w:cs="Arial"/>
+                <w:sz w:val="22"/>
+                <w:szCs w:val="22"/>
               </w:rPr>
             </w:pPr>
             <w:bookmarkStart w:id="22" w:name="CourseContent5"/>
             <w:r>
               <w:rPr>
-                <w:rFonts w:eastAsia="Times New Roman"/>
+                <w:rFonts w:ascii="Arial" w:eastAsia="Times New Roman" w:hAnsi="Arial" w:cs="Arial"/>
+                <w:sz w:val="22"/>
+                <w:szCs w:val="22"/>
               </w:rPr>
               <w:t>CourseContent5</w:t>
             </w:r>
@@ -1255,27 +1399,35 @@
           <w:p>
             <w:pPr>
               <w:rPr>
-                <w:rFonts w:eastAsia="Times New Roman"/>
+                <w:rFonts w:ascii="Arial" w:eastAsia="Times New Roman" w:hAnsi="Arial" w:cs="Arial"/>
+                <w:sz w:val="22"/>
+                <w:szCs w:val="22"/>
               </w:rPr>
             </w:pPr>
             <w:r>
               <w:rPr>
                 <w:rFonts w:ascii="Arial" w:hAnsi="Arial" w:cs="Arial"/>
                 <w:b/>
+                <w:sz w:val="22"/>
+                <w:szCs w:val="22"/>
               </w:rPr>
               <w:t>COURSE OUTCOMES</w:t>
             </w:r>
             <w:r>
               <w:rPr>
-                <w:rFonts w:eastAsia="Times New Roman"/>
+                <w:rFonts w:ascii="Arial" w:eastAsia="Times New Roman" w:hAnsi="Arial" w:cs="Arial"/>
                 <w:b/>
                 <w:bCs/>
+                <w:sz w:val="22"/>
+                <w:szCs w:val="22"/>
               </w:rPr>
               <w:t>:</w:t>
             </w:r>
             <w:r>
               <w:rPr>
-                <w:rFonts w:eastAsia="Times New Roman"/>
+                <w:rFonts w:ascii="Arial" w:eastAsia="Times New Roman" w:hAnsi="Arial" w:cs="Arial"/>
+                <w:sz w:val="22"/>
+                <w:szCs w:val="22"/>
               </w:rPr>
               <w:t xml:space="preserve"> </w:t>
             </w:r>
@@ -1303,13 +1455,17 @@
             <w:pPr>
               <w:jc w:val="center"/>
               <w:rPr>
-                <w:rFonts w:eastAsia="Times New Roman"/>
+                <w:rFonts w:ascii="Arial" w:eastAsia="Times New Roman" w:hAnsi="Arial" w:cs="Arial"/>
+                <w:sz w:val="22"/>
+                <w:szCs w:val="22"/>
               </w:rPr>
             </w:pPr>
             <w:bookmarkStart w:id="23" w:name="CourseOutcomesHead1"/>
             <w:r>
               <w:rPr>
-                <w:rFonts w:eastAsia="Times New Roman"/>
+                <w:rFonts w:ascii="Arial" w:eastAsia="Times New Roman" w:hAnsi="Arial" w:cs="Arial"/>
+                <w:sz w:val="22"/>
+                <w:szCs w:val="22"/>
               </w:rPr>
               <w:t>CourseOutcomesHead1</w:t>
             </w:r>
@@ -1332,13 +1488,17 @@
           <w:p>
             <w:pPr>
               <w:rPr>
-                <w:rFonts w:eastAsia="Times New Roman"/>
+                <w:rFonts w:ascii="Arial" w:eastAsia="Times New Roman" w:hAnsi="Arial" w:cs="Arial"/>
+                <w:sz w:val="22"/>
+                <w:szCs w:val="22"/>
               </w:rPr>
             </w:pPr>
             <w:bookmarkStart w:id="24" w:name="CourseOutcomes1"/>
             <w:r>
               <w:rPr>
-                <w:rFonts w:eastAsia="Times New Roman"/>
+                <w:rFonts w:ascii="Arial" w:eastAsia="Times New Roman" w:hAnsi="Arial" w:cs="Arial"/>
+                <w:sz w:val="22"/>
+                <w:szCs w:val="22"/>
               </w:rPr>
               <w:t>CourseOutcomes1</w:t>
             </w:r>
@@ -1361,13 +1521,17 @@
             <w:pPr>
               <w:jc w:val="center"/>
               <w:rPr>
-                <w:rFonts w:eastAsia="Times New Roman"/>
+                <w:rFonts w:ascii="Arial" w:eastAsia="Times New Roman" w:hAnsi="Arial" w:cs="Arial"/>
+                <w:sz w:val="22"/>
+                <w:szCs w:val="22"/>
               </w:rPr>
             </w:pPr>
             <w:bookmarkStart w:id="25" w:name="RBT1"/>
             <w:r>
               <w:rPr>
-                <w:rFonts w:eastAsia="Times New Roman"/>
+                <w:rFonts w:ascii="Arial" w:eastAsia="Times New Roman" w:hAnsi="Arial" w:cs="Arial"/>
+                <w:sz w:val="22"/>
+                <w:szCs w:val="22"/>
               </w:rPr>
               <w:t>RBT1</w:t>
             </w:r>
@@ -1396,13 +1560,17 @@
             <w:pPr>
               <w:jc w:val="center"/>
               <w:rPr>
-                <w:rFonts w:eastAsia="Times New Roman"/>
+                <w:rFonts w:ascii="Arial" w:eastAsia="Times New Roman" w:hAnsi="Arial" w:cs="Arial"/>
+                <w:sz w:val="22"/>
+                <w:szCs w:val="22"/>
               </w:rPr>
             </w:pPr>
             <w:bookmarkStart w:id="26" w:name="CourseOutcomesHead2"/>
             <w:r>
               <w:rPr>
-                <w:rFonts w:eastAsia="Times New Roman"/>
+                <w:rFonts w:ascii="Arial" w:eastAsia="Times New Roman" w:hAnsi="Arial" w:cs="Arial"/>
+                <w:sz w:val="22"/>
+                <w:szCs w:val="22"/>
               </w:rPr>
               <w:t>CourseOutcomesHead2</w:t>
             </w:r>
@@ -1425,13 +1593,17 @@
           <w:p>
             <w:pPr>
               <w:rPr>
-                <w:rFonts w:eastAsia="Times New Roman"/>
+                <w:rFonts w:ascii="Arial" w:eastAsia="Times New Roman" w:hAnsi="Arial" w:cs="Arial"/>
+                <w:sz w:val="22"/>
+                <w:szCs w:val="22"/>
               </w:rPr>
             </w:pPr>
             <w:bookmarkStart w:id="27" w:name="CourseOutcomes2"/>
             <w:r>
               <w:rPr>
-                <w:rFonts w:eastAsia="Times New Roman"/>
+                <w:rFonts w:ascii="Arial" w:eastAsia="Times New Roman" w:hAnsi="Arial" w:cs="Arial"/>
+                <w:sz w:val="22"/>
+                <w:szCs w:val="22"/>
               </w:rPr>
               <w:t>CourseOutcomes2</w:t>
             </w:r>
@@ -1454,13 +1626,17 @@
             <w:pPr>
               <w:jc w:val="center"/>
               <w:rPr>
-                <w:rFonts w:eastAsia="Times New Roman"/>
+                <w:rFonts w:ascii="Arial" w:eastAsia="Times New Roman" w:hAnsi="Arial" w:cs="Arial"/>
+                <w:sz w:val="22"/>
+                <w:szCs w:val="22"/>
               </w:rPr>
             </w:pPr>
             <w:bookmarkStart w:id="28" w:name="RBT2"/>
             <w:r>
               <w:rPr>
-                <w:rFonts w:eastAsia="Times New Roman"/>
+                <w:rFonts w:ascii="Arial" w:eastAsia="Times New Roman" w:hAnsi="Arial" w:cs="Arial"/>
+                <w:sz w:val="22"/>
+                <w:szCs w:val="22"/>
               </w:rPr>
               <w:t>RBT2</w:t>
             </w:r>
@@ -1489,13 +1665,17 @@
             <w:pPr>
               <w:jc w:val="center"/>
               <w:rPr>
-                <w:rFonts w:eastAsia="Times New Roman"/>
+                <w:rFonts w:ascii="Arial" w:eastAsia="Times New Roman" w:hAnsi="Arial" w:cs="Arial"/>
+                <w:sz w:val="22"/>
+                <w:szCs w:val="22"/>
               </w:rPr>
             </w:pPr>
             <w:bookmarkStart w:id="29" w:name="CourseOutcomesHead3"/>
             <w:r>
               <w:rPr>
-                <w:rFonts w:eastAsia="Times New Roman"/>
+                <w:rFonts w:ascii="Arial" w:eastAsia="Times New Roman" w:hAnsi="Arial" w:cs="Arial"/>
+                <w:sz w:val="22"/>
+                <w:szCs w:val="22"/>
               </w:rPr>
               <w:t>CourseOutcomesHead3</w:t>
             </w:r>
@@ -1518,13 +1698,17 @@
           <w:p>
             <w:pPr>
               <w:rPr>
-                <w:rFonts w:eastAsia="Times New Roman"/>
+                <w:rFonts w:ascii="Arial" w:eastAsia="Times New Roman" w:hAnsi="Arial" w:cs="Arial"/>
+                <w:sz w:val="22"/>
+                <w:szCs w:val="22"/>
               </w:rPr>
             </w:pPr>
             <w:bookmarkStart w:id="30" w:name="CourseOutcomes3"/>
             <w:r>
               <w:rPr>
-                <w:rFonts w:eastAsia="Times New Roman"/>
+                <w:rFonts w:ascii="Arial" w:eastAsia="Times New Roman" w:hAnsi="Arial" w:cs="Arial"/>
+                <w:sz w:val="22"/>
+                <w:szCs w:val="22"/>
               </w:rPr>
               <w:t>CourseOutcomes3</w:t>
             </w:r>
@@ -1547,13 +1731,17 @@
             <w:pPr>
               <w:jc w:val="center"/>
               <w:rPr>
-                <w:rFonts w:eastAsia="Times New Roman"/>
+                <w:rFonts w:ascii="Arial" w:eastAsia="Times New Roman" w:hAnsi="Arial" w:cs="Arial"/>
+                <w:sz w:val="22"/>
+                <w:szCs w:val="22"/>
               </w:rPr>
             </w:pPr>
             <w:bookmarkStart w:id="31" w:name="RBT3"/>
             <w:r>
               <w:rPr>
-                <w:rFonts w:eastAsia="Times New Roman"/>
+                <w:rFonts w:ascii="Arial" w:eastAsia="Times New Roman" w:hAnsi="Arial" w:cs="Arial"/>
+                <w:sz w:val="22"/>
+                <w:szCs w:val="22"/>
               </w:rPr>
               <w:t>RBT3</w:t>
             </w:r>
@@ -1582,13 +1770,17 @@
             <w:pPr>
               <w:jc w:val="center"/>
               <w:rPr>
-                <w:rFonts w:eastAsia="Times New Roman"/>
+                <w:rFonts w:ascii="Arial" w:eastAsia="Times New Roman" w:hAnsi="Arial" w:cs="Arial"/>
+                <w:sz w:val="22"/>
+                <w:szCs w:val="22"/>
               </w:rPr>
             </w:pPr>
             <w:bookmarkStart w:id="32" w:name="CourseOutcomesHead4"/>
             <w:r>
               <w:rPr>
-                <w:rFonts w:eastAsia="Times New Roman"/>
+                <w:rFonts w:ascii="Arial" w:eastAsia="Times New Roman" w:hAnsi="Arial" w:cs="Arial"/>
+                <w:sz w:val="22"/>
+                <w:szCs w:val="22"/>
               </w:rPr>
               <w:t>CourseOutcomesHead4</w:t>
             </w:r>
@@ -1611,13 +1803,17 @@
           <w:p>
             <w:pPr>
               <w:rPr>
-                <w:rFonts w:eastAsia="Times New Roman"/>
+                <w:rFonts w:ascii="Arial" w:eastAsia="Times New Roman" w:hAnsi="Arial" w:cs="Arial"/>
+                <w:sz w:val="22"/>
+                <w:szCs w:val="22"/>
               </w:rPr>
             </w:pPr>
             <w:bookmarkStart w:id="33" w:name="CourseOutcomes4"/>
             <w:r>
               <w:rPr>
-                <w:rFonts w:eastAsia="Times New Roman"/>
+                <w:rFonts w:ascii="Arial" w:eastAsia="Times New Roman" w:hAnsi="Arial" w:cs="Arial"/>
+                <w:sz w:val="22"/>
+                <w:szCs w:val="22"/>
               </w:rPr>
               <w:t>CourseOutcomes4</w:t>
             </w:r>
@@ -1640,13 +1836,17 @@
             <w:pPr>
               <w:jc w:val="center"/>
               <w:rPr>
-                <w:rFonts w:eastAsia="Times New Roman"/>
+                <w:rFonts w:ascii="Arial" w:eastAsia="Times New Roman" w:hAnsi="Arial" w:cs="Arial"/>
+                <w:sz w:val="22"/>
+                <w:szCs w:val="22"/>
               </w:rPr>
             </w:pPr>
             <w:bookmarkStart w:id="34" w:name="RBT4"/>
             <w:r>
               <w:rPr>
-                <w:rFonts w:eastAsia="Times New Roman"/>
+                <w:rFonts w:ascii="Arial" w:eastAsia="Times New Roman" w:hAnsi="Arial" w:cs="Arial"/>
+                <w:sz w:val="22"/>
+                <w:szCs w:val="22"/>
               </w:rPr>
               <w:t>RBT4</w:t>
             </w:r>
@@ -1675,13 +1875,17 @@
             <w:pPr>
               <w:jc w:val="center"/>
               <w:rPr>
-                <w:rFonts w:eastAsia="Times New Roman"/>
+                <w:rFonts w:ascii="Arial" w:eastAsia="Times New Roman" w:hAnsi="Arial" w:cs="Arial"/>
+                <w:sz w:val="22"/>
+                <w:szCs w:val="22"/>
               </w:rPr>
             </w:pPr>
             <w:bookmarkStart w:id="35" w:name="CourseOutcomesHead5"/>
             <w:r>
               <w:rPr>
-                <w:rFonts w:eastAsia="Times New Roman"/>
+                <w:rFonts w:ascii="Arial" w:eastAsia="Times New Roman" w:hAnsi="Arial" w:cs="Arial"/>
+                <w:sz w:val="22"/>
+                <w:szCs w:val="22"/>
               </w:rPr>
               <w:t>CourseOutcomesHead5</w:t>
             </w:r>
@@ -1704,13 +1908,17 @@
           <w:p>
             <w:pPr>
               <w:rPr>
-                <w:rFonts w:eastAsia="Times New Roman"/>
+                <w:rFonts w:ascii="Arial" w:eastAsia="Times New Roman" w:hAnsi="Arial" w:cs="Arial"/>
+                <w:sz w:val="22"/>
+                <w:szCs w:val="22"/>
               </w:rPr>
             </w:pPr>
             <w:bookmarkStart w:id="36" w:name="CourseOutcomes5"/>
             <w:r>
               <w:rPr>
-                <w:rFonts w:eastAsia="Times New Roman"/>
+                <w:rFonts w:ascii="Arial" w:eastAsia="Times New Roman" w:hAnsi="Arial" w:cs="Arial"/>
+                <w:sz w:val="22"/>
+                <w:szCs w:val="22"/>
               </w:rPr>
               <w:t>CourseOutcomes5</w:t>
             </w:r>
@@ -1733,13 +1941,17 @@
             <w:pPr>
               <w:jc w:val="center"/>
               <w:rPr>
-                <w:rFonts w:eastAsia="Times New Roman"/>
+                <w:rFonts w:ascii="Arial" w:eastAsia="Times New Roman" w:hAnsi="Arial" w:cs="Arial"/>
+                <w:sz w:val="22"/>
+                <w:szCs w:val="22"/>
               </w:rPr>
             </w:pPr>
             <w:bookmarkStart w:id="37" w:name="RBT5"/>
             <w:r>
               <w:rPr>
-                <w:rFonts w:eastAsia="Times New Roman"/>
+                <w:rFonts w:ascii="Arial" w:eastAsia="Times New Roman" w:hAnsi="Arial" w:cs="Arial"/>
+                <w:sz w:val="22"/>
+                <w:szCs w:val="22"/>
               </w:rPr>
               <w:t>RBT5</w:t>
             </w:r>
@@ -1767,21 +1979,19 @@
             <w:pPr>
               <w:jc w:val="center"/>
               <w:rPr>
-                <w:rFonts w:eastAsia="Times New Roman"/>
+                <w:rFonts w:ascii="Arial" w:eastAsia="Times New Roman" w:hAnsi="Arial" w:cs="Arial"/>
+                <w:sz w:val="22"/>
+                <w:szCs w:val="22"/>
               </w:rPr>
             </w:pPr>
             <w:bookmarkStart w:id="38" w:name="CourseOutcomesHead6"/>
             <w:r>
               <w:rPr>
-                <w:rFonts w:eastAsia="Times New Roman"/>
-              </w:rPr>
-              <w:t>CourseOutcomesHead</w:t>
-            </w:r>
-            <w:r>
-              <w:rPr>
-                <w:rFonts w:eastAsia="Times New Roman"/>
-              </w:rPr>
-              <w:t>6</w:t>
+                <w:rFonts w:ascii="Arial" w:eastAsia="Times New Roman" w:hAnsi="Arial" w:cs="Arial"/>
+                <w:sz w:val="22"/>
+                <w:szCs w:val="22"/>
+              </w:rPr>
+              <w:t>CourseOutcomesHead6</w:t>
             </w:r>
             <w:bookmarkEnd w:id="38"/>
           </w:p>
@@ -1801,21 +2011,19 @@
           <w:p>
             <w:pPr>
               <w:rPr>
-                <w:rFonts w:eastAsia="Times New Roman"/>
+                <w:rFonts w:ascii="Arial" w:eastAsia="Times New Roman" w:hAnsi="Arial" w:cs="Arial"/>
+                <w:sz w:val="22"/>
+                <w:szCs w:val="22"/>
               </w:rPr>
             </w:pPr>
             <w:bookmarkStart w:id="39" w:name="CourseOutcomes6"/>
             <w:r>
               <w:rPr>
-                <w:rFonts w:eastAsia="Times New Roman"/>
-              </w:rPr>
-              <w:t>CourseOutcomes</w:t>
-            </w:r>
-            <w:r>
-              <w:rPr>
-                <w:rFonts w:eastAsia="Times New Roman"/>
-              </w:rPr>
-              <w:t>6</w:t>
+                <w:rFonts w:ascii="Arial" w:eastAsia="Times New Roman" w:hAnsi="Arial" w:cs="Arial"/>
+                <w:sz w:val="22"/>
+                <w:szCs w:val="22"/>
+              </w:rPr>
+              <w:t>CourseOutcomes6</w:t>
             </w:r>
             <w:bookmarkEnd w:id="39"/>
           </w:p>
@@ -1835,21 +2043,19 @@
             <w:pPr>
               <w:jc w:val="center"/>
               <w:rPr>
-                <w:rFonts w:eastAsia="Times New Roman"/>
+                <w:rFonts w:ascii="Arial" w:eastAsia="Times New Roman" w:hAnsi="Arial" w:cs="Arial"/>
+                <w:sz w:val="22"/>
+                <w:szCs w:val="22"/>
               </w:rPr>
             </w:pPr>
             <w:bookmarkStart w:id="40" w:name="RBT6"/>
             <w:r>
               <w:rPr>
-                <w:rFonts w:eastAsia="Times New Roman"/>
-              </w:rPr>
-              <w:t>RBT</w:t>
-            </w:r>
-            <w:r>
-              <w:rPr>
-                <w:rFonts w:eastAsia="Times New Roman"/>
-              </w:rPr>
-              <w:t>6</w:t>
+                <w:rFonts w:ascii="Arial" w:eastAsia="Times New Roman" w:hAnsi="Arial" w:cs="Arial"/>
+                <w:sz w:val="22"/>
+                <w:szCs w:val="22"/>
+              </w:rPr>
+              <w:t>RBT6</w:t>
             </w:r>
             <w:bookmarkEnd w:id="40"/>
           </w:p>
@@ -1875,13 +2081,17 @@
           <w:p>
             <w:pPr>
               <w:rPr>
-                <w:rFonts w:eastAsia="Times New Roman"/>
+                <w:rFonts w:ascii="Arial" w:eastAsia="Times New Roman" w:hAnsi="Arial" w:cs="Arial"/>
+                <w:sz w:val="22"/>
+                <w:szCs w:val="22"/>
               </w:rPr>
             </w:pPr>
             <w:r>
               <w:rPr>
                 <w:rFonts w:ascii="Arial" w:hAnsi="Arial" w:cs="Arial"/>
                 <w:b/>
+                <w:sz w:val="22"/>
+                <w:szCs w:val="22"/>
               </w:rPr>
               <w:t>REFERENC</w:t>
             </w:r>
@@ -1889,20 +2099,26 @@
               <w:rPr>
                 <w:rFonts w:ascii="Arial" w:hAnsi="Arial" w:cs="Arial"/>
                 <w:b/>
+                <w:sz w:val="22"/>
+                <w:szCs w:val="22"/>
               </w:rPr>
               <w:t>ES</w:t>
             </w:r>
             <w:r>
               <w:rPr>
-                <w:rFonts w:eastAsia="Times New Roman"/>
+                <w:rFonts w:ascii="Arial" w:eastAsia="Times New Roman" w:hAnsi="Arial" w:cs="Arial"/>
                 <w:b/>
                 <w:bCs/>
+                <w:sz w:val="22"/>
+                <w:szCs w:val="22"/>
               </w:rPr>
               <w:t>:</w:t>
             </w:r>
             <w:r>
               <w:rPr>
-                <w:rFonts w:eastAsia="Times New Roman"/>
+                <w:rFonts w:ascii="Arial" w:eastAsia="Times New Roman" w:hAnsi="Arial" w:cs="Arial"/>
+                <w:sz w:val="22"/>
+                <w:szCs w:val="22"/>
               </w:rPr>
               <w:t xml:space="preserve"> </w:t>
             </w:r>
@@ -1928,12 +2144,16 @@
           <w:p>
             <w:pPr>
               <w:rPr>
-                <w:rFonts w:eastAsia="Times New Roman"/>
-              </w:rPr>
-            </w:pPr>
-            <w:r>
-              <w:rPr>
-                <w:rFonts w:eastAsia="Times New Roman"/>
+                <w:rFonts w:ascii="Arial" w:eastAsia="Times New Roman" w:hAnsi="Arial" w:cs="Arial"/>
+                <w:sz w:val="22"/>
+                <w:szCs w:val="22"/>
+              </w:rPr>
+            </w:pPr>
+            <w:r>
+              <w:rPr>
+                <w:rFonts w:ascii="Arial" w:eastAsia="Times New Roman" w:hAnsi="Arial" w:cs="Arial"/>
+                <w:sz w:val="22"/>
+                <w:szCs w:val="22"/>
               </w:rPr>
               <w:t>1</w:t>
             </w:r>
@@ -1955,13 +2175,17 @@
           <w:p>
             <w:pPr>
               <w:rPr>
-                <w:rFonts w:eastAsia="Times New Roman"/>
+                <w:rFonts w:ascii="Arial" w:eastAsia="Times New Roman" w:hAnsi="Arial" w:cs="Arial"/>
+                <w:sz w:val="22"/>
+                <w:szCs w:val="22"/>
               </w:rPr>
             </w:pPr>
             <w:bookmarkStart w:id="41" w:name="ReferenceBook1"/>
             <w:r>
               <w:rPr>
-                <w:rFonts w:eastAsia="Times New Roman"/>
+                <w:rFonts w:ascii="Arial" w:eastAsia="Times New Roman" w:hAnsi="Arial" w:cs="Arial"/>
+                <w:sz w:val="22"/>
+                <w:szCs w:val="22"/>
               </w:rPr>
               <w:t>ReferenceBook1</w:t>
             </w:r>
@@ -1988,12 +2212,16 @@
           <w:p>
             <w:pPr>
               <w:rPr>
-                <w:rFonts w:eastAsia="Times New Roman"/>
-              </w:rPr>
-            </w:pPr>
-            <w:r>
-              <w:rPr>
-                <w:rFonts w:eastAsia="Times New Roman"/>
+                <w:rFonts w:ascii="Arial" w:eastAsia="Times New Roman" w:hAnsi="Arial" w:cs="Arial"/>
+                <w:sz w:val="22"/>
+                <w:szCs w:val="22"/>
+              </w:rPr>
+            </w:pPr>
+            <w:r>
+              <w:rPr>
+                <w:rFonts w:ascii="Arial" w:eastAsia="Times New Roman" w:hAnsi="Arial" w:cs="Arial"/>
+                <w:sz w:val="22"/>
+                <w:szCs w:val="22"/>
               </w:rPr>
               <w:t>2</w:t>
             </w:r>
@@ -2015,13 +2243,17 @@
           <w:p>
             <w:pPr>
               <w:rPr>
-                <w:rFonts w:eastAsia="Times New Roman"/>
+                <w:rFonts w:ascii="Arial" w:eastAsia="Times New Roman" w:hAnsi="Arial" w:cs="Arial"/>
+                <w:sz w:val="22"/>
+                <w:szCs w:val="22"/>
               </w:rPr>
             </w:pPr>
             <w:bookmarkStart w:id="42" w:name="ReferenceBook2"/>
             <w:r>
               <w:rPr>
-                <w:rFonts w:eastAsia="Times New Roman"/>
+                <w:rFonts w:ascii="Arial" w:eastAsia="Times New Roman" w:hAnsi="Arial" w:cs="Arial"/>
+                <w:sz w:val="22"/>
+                <w:szCs w:val="22"/>
               </w:rPr>
               <w:t>ReferenceBook2</w:t>
             </w:r>
@@ -2048,12 +2280,16 @@
           <w:p>
             <w:pPr>
               <w:rPr>
-                <w:rFonts w:eastAsia="Times New Roman"/>
-              </w:rPr>
-            </w:pPr>
-            <w:r>
-              <w:rPr>
-                <w:rFonts w:eastAsia="Times New Roman"/>
+                <w:rFonts w:ascii="Arial" w:eastAsia="Times New Roman" w:hAnsi="Arial" w:cs="Arial"/>
+                <w:sz w:val="22"/>
+                <w:szCs w:val="22"/>
+              </w:rPr>
+            </w:pPr>
+            <w:r>
+              <w:rPr>
+                <w:rFonts w:ascii="Arial" w:eastAsia="Times New Roman" w:hAnsi="Arial" w:cs="Arial"/>
+                <w:sz w:val="22"/>
+                <w:szCs w:val="22"/>
               </w:rPr>
               <w:t>3</w:t>
             </w:r>
@@ -2075,13 +2311,17 @@
           <w:p>
             <w:pPr>
               <w:rPr>
-                <w:rFonts w:eastAsia="Times New Roman"/>
+                <w:rFonts w:ascii="Arial" w:eastAsia="Times New Roman" w:hAnsi="Arial" w:cs="Arial"/>
+                <w:sz w:val="22"/>
+                <w:szCs w:val="22"/>
               </w:rPr>
             </w:pPr>
             <w:bookmarkStart w:id="43" w:name="ReferenceBook3"/>
             <w:r>
               <w:rPr>
-                <w:rFonts w:eastAsia="Times New Roman"/>
+                <w:rFonts w:ascii="Arial" w:eastAsia="Times New Roman" w:hAnsi="Arial" w:cs="Arial"/>
+                <w:sz w:val="22"/>
+                <w:szCs w:val="22"/>
               </w:rPr>
               <w:t>ReferenceBook3</w:t>
             </w:r>
@@ -2108,12 +2348,16 @@
           <w:p>
             <w:pPr>
               <w:rPr>
-                <w:rFonts w:eastAsia="Times New Roman"/>
-              </w:rPr>
-            </w:pPr>
-            <w:r>
-              <w:rPr>
-                <w:rFonts w:eastAsia="Times New Roman"/>
+                <w:rFonts w:ascii="Arial" w:eastAsia="Times New Roman" w:hAnsi="Arial" w:cs="Arial"/>
+                <w:sz w:val="22"/>
+                <w:szCs w:val="22"/>
+              </w:rPr>
+            </w:pPr>
+            <w:r>
+              <w:rPr>
+                <w:rFonts w:ascii="Arial" w:eastAsia="Times New Roman" w:hAnsi="Arial" w:cs="Arial"/>
+                <w:sz w:val="22"/>
+                <w:szCs w:val="22"/>
               </w:rPr>
               <w:t>4</w:t>
             </w:r>
@@ -2135,13 +2379,17 @@
           <w:p>
             <w:pPr>
               <w:rPr>
-                <w:rFonts w:eastAsia="Times New Roman"/>
+                <w:rFonts w:ascii="Arial" w:eastAsia="Times New Roman" w:hAnsi="Arial" w:cs="Arial"/>
+                <w:sz w:val="22"/>
+                <w:szCs w:val="22"/>
               </w:rPr>
             </w:pPr>
             <w:bookmarkStart w:id="44" w:name="ReferenceBook4"/>
             <w:r>
               <w:rPr>
-                <w:rFonts w:eastAsia="Times New Roman"/>
+                <w:rFonts w:ascii="Arial" w:eastAsia="Times New Roman" w:hAnsi="Arial" w:cs="Arial"/>
+                <w:sz w:val="22"/>
+                <w:szCs w:val="22"/>
               </w:rPr>
               <w:t>ReferenceBook4</w:t>
             </w:r>
@@ -2167,12 +2415,16 @@
           <w:p>
             <w:pPr>
               <w:rPr>
-                <w:rFonts w:eastAsia="Times New Roman"/>
-              </w:rPr>
-            </w:pPr>
-            <w:r>
-              <w:rPr>
-                <w:rFonts w:eastAsia="Times New Roman"/>
+                <w:rFonts w:ascii="Arial" w:eastAsia="Times New Roman" w:hAnsi="Arial" w:cs="Arial"/>
+                <w:sz w:val="22"/>
+                <w:szCs w:val="22"/>
+              </w:rPr>
+            </w:pPr>
+            <w:r>
+              <w:rPr>
+                <w:rFonts w:ascii="Arial" w:eastAsia="Times New Roman" w:hAnsi="Arial" w:cs="Arial"/>
+                <w:sz w:val="22"/>
+                <w:szCs w:val="22"/>
               </w:rPr>
               <w:t>5</w:t>
             </w:r>
@@ -2193,13 +2445,17 @@
           <w:p>
             <w:pPr>
               <w:rPr>
-                <w:rFonts w:eastAsia="Times New Roman"/>
+                <w:rFonts w:ascii="Arial" w:eastAsia="Times New Roman" w:hAnsi="Arial" w:cs="Arial"/>
+                <w:sz w:val="22"/>
+                <w:szCs w:val="22"/>
               </w:rPr>
             </w:pPr>
             <w:bookmarkStart w:id="45" w:name="ReferenceBook5"/>
             <w:r>
               <w:rPr>
-                <w:rFonts w:eastAsia="Times New Roman"/>
+                <w:rFonts w:ascii="Arial" w:eastAsia="Times New Roman" w:hAnsi="Arial" w:cs="Arial"/>
+                <w:sz w:val="22"/>
+                <w:szCs w:val="22"/>
               </w:rPr>
               <w:t>ReferenceBook5</w:t>
             </w:r>
@@ -2211,7 +2467,9 @@
     <w:p>
       <w:pPr>
         <w:rPr>
-          <w:rFonts w:eastAsia="Times New Roman"/>
+          <w:rFonts w:ascii="Arial" w:eastAsia="Times New Roman" w:hAnsi="Arial" w:cs="Arial"/>
+          <w:sz w:val="22"/>
+          <w:szCs w:val="22"/>
         </w:rPr>
       </w:pPr>
     </w:p>

</xml_diff>

<commit_message>
Course Syllabus template changes
</commit_message>
<xml_diff>
--- a/SKCE.Valuation.API/Examination.Services/SyllabusDocumentTemplate/PG_Syllabustemplate.docx
+++ b/SKCE.Valuation.API/Examination.Services/SyllabusDocumentTemplate/PG_Syllabustemplate.docx
@@ -915,6 +915,7 @@
                 <w:szCs w:val="22"/>
               </w:rPr>
             </w:pPr>
+            <w:bookmarkStart w:id="14" w:name="CourseContent2"/>
             <w:r>
               <w:rPr>
                 <w:rFonts w:ascii="Arial" w:eastAsia="Times New Roman" w:hAnsi="Arial" w:cs="Arial"/>
@@ -923,6 +924,7 @@
               </w:rPr>
               <w:t>CourseContent2</w:t>
             </w:r>
+            <w:bookmarkEnd w:id="14"/>
           </w:p>
         </w:tc>
       </w:tr>
@@ -979,7 +981,7 @@
               </w:rPr>
               <w:br/>
             </w:r>
-            <w:bookmarkStart w:id="14" w:name="CourseModule3"/>
+            <w:bookmarkStart w:id="15" w:name="CourseModule3"/>
             <w:r>
               <w:rPr>
                 <w:rFonts w:ascii="Arial" w:eastAsia="Times New Roman" w:hAnsi="Arial" w:cs="Arial"/>
@@ -988,7 +990,7 @@
               </w:rPr>
               <w:t>CourseModule3</w:t>
             </w:r>
-            <w:bookmarkEnd w:id="14"/>
+            <w:bookmarkEnd w:id="15"/>
           </w:p>
         </w:tc>
         <w:tc>
@@ -1013,7 +1015,7 @@
                 <w:szCs w:val="22"/>
               </w:rPr>
             </w:pPr>
-            <w:bookmarkStart w:id="15" w:name="CourseHours3"/>
+            <w:bookmarkStart w:id="16" w:name="CourseHours3"/>
             <w:r>
               <w:rPr>
                 <w:rFonts w:ascii="Arial" w:eastAsia="Times New Roman" w:hAnsi="Arial" w:cs="Arial"/>
@@ -1024,7 +1026,7 @@
               </w:rPr>
               <w:t>CourseHours3</w:t>
             </w:r>
-            <w:bookmarkEnd w:id="15"/>
+            <w:bookmarkEnd w:id="16"/>
             <w:r>
               <w:rPr>
                 <w:rFonts w:ascii="Arial" w:eastAsia="Times New Roman" w:hAnsi="Arial" w:cs="Arial"/>
@@ -1064,7 +1066,7 @@
                 <w:szCs w:val="22"/>
               </w:rPr>
             </w:pPr>
-            <w:bookmarkStart w:id="16" w:name="CourseContent3"/>
+            <w:bookmarkStart w:id="17" w:name="CourseContent3"/>
             <w:r>
               <w:rPr>
                 <w:rFonts w:ascii="Arial" w:eastAsia="Times New Roman" w:hAnsi="Arial" w:cs="Arial"/>
@@ -1073,7 +1075,7 @@
               </w:rPr>
               <w:t>CourseContent3</w:t>
             </w:r>
-            <w:bookmarkEnd w:id="16"/>
+            <w:bookmarkEnd w:id="17"/>
           </w:p>
         </w:tc>
       </w:tr>
@@ -1130,7 +1132,7 @@
               </w:rPr>
               <w:br/>
             </w:r>
-            <w:bookmarkStart w:id="17" w:name="CourseModule4"/>
+            <w:bookmarkStart w:id="18" w:name="CourseModule4"/>
             <w:r>
               <w:rPr>
                 <w:rFonts w:ascii="Arial" w:eastAsia="Times New Roman" w:hAnsi="Arial" w:cs="Arial"/>
@@ -1139,7 +1141,7 @@
               </w:rPr>
               <w:t>CourseModule4</w:t>
             </w:r>
-            <w:bookmarkEnd w:id="17"/>
+            <w:bookmarkEnd w:id="18"/>
           </w:p>
         </w:tc>
         <w:tc>
@@ -1164,7 +1166,7 @@
                 <w:szCs w:val="22"/>
               </w:rPr>
             </w:pPr>
-            <w:bookmarkStart w:id="18" w:name="CourseHours4"/>
+            <w:bookmarkStart w:id="19" w:name="CourseHours4"/>
             <w:r>
               <w:rPr>
                 <w:rFonts w:ascii="Arial" w:eastAsia="Times New Roman" w:hAnsi="Arial" w:cs="Arial"/>
@@ -1175,7 +1177,7 @@
               </w:rPr>
               <w:t>CourseHours4</w:t>
             </w:r>
-            <w:bookmarkEnd w:id="18"/>
+            <w:bookmarkEnd w:id="19"/>
             <w:r>
               <w:rPr>
                 <w:rFonts w:ascii="Arial" w:eastAsia="Times New Roman" w:hAnsi="Arial" w:cs="Arial"/>
@@ -1215,7 +1217,7 @@
                 <w:szCs w:val="22"/>
               </w:rPr>
             </w:pPr>
-            <w:bookmarkStart w:id="19" w:name="CourseContent4"/>
+            <w:bookmarkStart w:id="20" w:name="CourseContent4"/>
             <w:r>
               <w:rPr>
                 <w:rFonts w:ascii="Arial" w:eastAsia="Times New Roman" w:hAnsi="Arial" w:cs="Arial"/>
@@ -1224,7 +1226,7 @@
               </w:rPr>
               <w:t>CourseContent4</w:t>
             </w:r>
-            <w:bookmarkEnd w:id="19"/>
+            <w:bookmarkEnd w:id="20"/>
           </w:p>
         </w:tc>
       </w:tr>
@@ -1281,7 +1283,7 @@
               </w:rPr>
               <w:br/>
             </w:r>
-            <w:bookmarkStart w:id="20" w:name="CourseModule5"/>
+            <w:bookmarkStart w:id="21" w:name="CourseModule5"/>
             <w:r>
               <w:rPr>
                 <w:rFonts w:ascii="Arial" w:eastAsia="Times New Roman" w:hAnsi="Arial" w:cs="Arial"/>
@@ -1290,7 +1292,7 @@
               </w:rPr>
               <w:t>CourseModule5</w:t>
             </w:r>
-            <w:bookmarkEnd w:id="20"/>
+            <w:bookmarkEnd w:id="21"/>
           </w:p>
         </w:tc>
         <w:tc>
@@ -1315,7 +1317,7 @@
                 <w:szCs w:val="22"/>
               </w:rPr>
             </w:pPr>
-            <w:bookmarkStart w:id="21" w:name="CourseHours5"/>
+            <w:bookmarkStart w:id="22" w:name="CourseHours5"/>
             <w:r>
               <w:rPr>
                 <w:rFonts w:ascii="Arial" w:eastAsia="Times New Roman" w:hAnsi="Arial" w:cs="Arial"/>
@@ -1326,7 +1328,7 @@
               </w:rPr>
               <w:t>CourseHours5</w:t>
             </w:r>
-            <w:bookmarkEnd w:id="21"/>
+            <w:bookmarkEnd w:id="22"/>
             <w:r>
               <w:rPr>
                 <w:rFonts w:ascii="Arial" w:eastAsia="Times New Roman" w:hAnsi="Arial" w:cs="Arial"/>
@@ -1366,7 +1368,7 @@
                 <w:szCs w:val="22"/>
               </w:rPr>
             </w:pPr>
-            <w:bookmarkStart w:id="22" w:name="CourseContent5"/>
+            <w:bookmarkStart w:id="23" w:name="CourseContent5"/>
             <w:r>
               <w:rPr>
                 <w:rFonts w:ascii="Arial" w:eastAsia="Times New Roman" w:hAnsi="Arial" w:cs="Arial"/>
@@ -1375,7 +1377,7 @@
               </w:rPr>
               <w:t>CourseContent5</w:t>
             </w:r>
-            <w:bookmarkEnd w:id="22"/>
+            <w:bookmarkEnd w:id="23"/>
           </w:p>
         </w:tc>
       </w:tr>
@@ -1460,7 +1462,7 @@
                 <w:szCs w:val="22"/>
               </w:rPr>
             </w:pPr>
-            <w:bookmarkStart w:id="23" w:name="CourseOutcomesHead1"/>
+            <w:bookmarkStart w:id="24" w:name="CourseOutcomesHead1"/>
             <w:r>
               <w:rPr>
                 <w:rFonts w:ascii="Arial" w:eastAsia="Times New Roman" w:hAnsi="Arial" w:cs="Arial"/>
@@ -1469,7 +1471,7 @@
               </w:rPr>
               <w:t>CourseOutcomesHead1</w:t>
             </w:r>
-            <w:bookmarkEnd w:id="23"/>
+            <w:bookmarkEnd w:id="24"/>
           </w:p>
         </w:tc>
         <w:tc>
@@ -1493,7 +1495,7 @@
                 <w:szCs w:val="22"/>
               </w:rPr>
             </w:pPr>
-            <w:bookmarkStart w:id="24" w:name="CourseOutcomes1"/>
+            <w:bookmarkStart w:id="25" w:name="CourseOutcomes1"/>
             <w:r>
               <w:rPr>
                 <w:rFonts w:ascii="Arial" w:eastAsia="Times New Roman" w:hAnsi="Arial" w:cs="Arial"/>
@@ -1502,7 +1504,7 @@
               </w:rPr>
               <w:t>CourseOutcomes1</w:t>
             </w:r>
-            <w:bookmarkEnd w:id="24"/>
+            <w:bookmarkEnd w:id="25"/>
           </w:p>
         </w:tc>
         <w:tc>
@@ -1526,7 +1528,7 @@
                 <w:szCs w:val="22"/>
               </w:rPr>
             </w:pPr>
-            <w:bookmarkStart w:id="25" w:name="RBT1"/>
+            <w:bookmarkStart w:id="26" w:name="RBT1"/>
             <w:r>
               <w:rPr>
                 <w:rFonts w:ascii="Arial" w:eastAsia="Times New Roman" w:hAnsi="Arial" w:cs="Arial"/>
@@ -1535,7 +1537,7 @@
               </w:rPr>
               <w:t>RBT1</w:t>
             </w:r>
-            <w:bookmarkEnd w:id="25"/>
+            <w:bookmarkEnd w:id="26"/>
           </w:p>
         </w:tc>
       </w:tr>
@@ -1565,7 +1567,7 @@
                 <w:szCs w:val="22"/>
               </w:rPr>
             </w:pPr>
-            <w:bookmarkStart w:id="26" w:name="CourseOutcomesHead2"/>
+            <w:bookmarkStart w:id="27" w:name="CourseOutcomesHead2"/>
             <w:r>
               <w:rPr>
                 <w:rFonts w:ascii="Arial" w:eastAsia="Times New Roman" w:hAnsi="Arial" w:cs="Arial"/>
@@ -1574,7 +1576,7 @@
               </w:rPr>
               <w:t>CourseOutcomesHead2</w:t>
             </w:r>
-            <w:bookmarkEnd w:id="26"/>
+            <w:bookmarkEnd w:id="27"/>
           </w:p>
         </w:tc>
         <w:tc>
@@ -1598,7 +1600,7 @@
                 <w:szCs w:val="22"/>
               </w:rPr>
             </w:pPr>
-            <w:bookmarkStart w:id="27" w:name="CourseOutcomes2"/>
+            <w:bookmarkStart w:id="28" w:name="CourseOutcomes2"/>
             <w:r>
               <w:rPr>
                 <w:rFonts w:ascii="Arial" w:eastAsia="Times New Roman" w:hAnsi="Arial" w:cs="Arial"/>
@@ -1607,7 +1609,7 @@
               </w:rPr>
               <w:t>CourseOutcomes2</w:t>
             </w:r>
-            <w:bookmarkEnd w:id="27"/>
+            <w:bookmarkEnd w:id="28"/>
           </w:p>
         </w:tc>
         <w:tc>
@@ -1631,7 +1633,7 @@
                 <w:szCs w:val="22"/>
               </w:rPr>
             </w:pPr>
-            <w:bookmarkStart w:id="28" w:name="RBT2"/>
+            <w:bookmarkStart w:id="29" w:name="RBT2"/>
             <w:r>
               <w:rPr>
                 <w:rFonts w:ascii="Arial" w:eastAsia="Times New Roman" w:hAnsi="Arial" w:cs="Arial"/>
@@ -1640,7 +1642,7 @@
               </w:rPr>
               <w:t>RBT2</w:t>
             </w:r>
-            <w:bookmarkEnd w:id="28"/>
+            <w:bookmarkEnd w:id="29"/>
           </w:p>
         </w:tc>
       </w:tr>
@@ -1670,7 +1672,7 @@
                 <w:szCs w:val="22"/>
               </w:rPr>
             </w:pPr>
-            <w:bookmarkStart w:id="29" w:name="CourseOutcomesHead3"/>
+            <w:bookmarkStart w:id="30" w:name="CourseOutcomesHead3"/>
             <w:r>
               <w:rPr>
                 <w:rFonts w:ascii="Arial" w:eastAsia="Times New Roman" w:hAnsi="Arial" w:cs="Arial"/>
@@ -1679,7 +1681,7 @@
               </w:rPr>
               <w:t>CourseOutcomesHead3</w:t>
             </w:r>
-            <w:bookmarkEnd w:id="29"/>
+            <w:bookmarkEnd w:id="30"/>
           </w:p>
         </w:tc>
         <w:tc>
@@ -1703,7 +1705,7 @@
                 <w:szCs w:val="22"/>
               </w:rPr>
             </w:pPr>
-            <w:bookmarkStart w:id="30" w:name="CourseOutcomes3"/>
+            <w:bookmarkStart w:id="31" w:name="CourseOutcomes3"/>
             <w:r>
               <w:rPr>
                 <w:rFonts w:ascii="Arial" w:eastAsia="Times New Roman" w:hAnsi="Arial" w:cs="Arial"/>
@@ -1712,7 +1714,7 @@
               </w:rPr>
               <w:t>CourseOutcomes3</w:t>
             </w:r>
-            <w:bookmarkEnd w:id="30"/>
+            <w:bookmarkEnd w:id="31"/>
           </w:p>
         </w:tc>
         <w:tc>
@@ -1736,7 +1738,7 @@
                 <w:szCs w:val="22"/>
               </w:rPr>
             </w:pPr>
-            <w:bookmarkStart w:id="31" w:name="RBT3"/>
+            <w:bookmarkStart w:id="32" w:name="RBT3"/>
             <w:r>
               <w:rPr>
                 <w:rFonts w:ascii="Arial" w:eastAsia="Times New Roman" w:hAnsi="Arial" w:cs="Arial"/>
@@ -1745,7 +1747,7 @@
               </w:rPr>
               <w:t>RBT3</w:t>
             </w:r>
-            <w:bookmarkEnd w:id="31"/>
+            <w:bookmarkEnd w:id="32"/>
           </w:p>
         </w:tc>
       </w:tr>
@@ -1775,7 +1777,7 @@
                 <w:szCs w:val="22"/>
               </w:rPr>
             </w:pPr>
-            <w:bookmarkStart w:id="32" w:name="CourseOutcomesHead4"/>
+            <w:bookmarkStart w:id="33" w:name="CourseOutcomesHead4"/>
             <w:r>
               <w:rPr>
                 <w:rFonts w:ascii="Arial" w:eastAsia="Times New Roman" w:hAnsi="Arial" w:cs="Arial"/>
@@ -1784,7 +1786,7 @@
               </w:rPr>
               <w:t>CourseOutcomesHead4</w:t>
             </w:r>
-            <w:bookmarkEnd w:id="32"/>
+            <w:bookmarkEnd w:id="33"/>
           </w:p>
         </w:tc>
         <w:tc>
@@ -1808,7 +1810,7 @@
                 <w:szCs w:val="22"/>
               </w:rPr>
             </w:pPr>
-            <w:bookmarkStart w:id="33" w:name="CourseOutcomes4"/>
+            <w:bookmarkStart w:id="34" w:name="CourseOutcomes4"/>
             <w:r>
               <w:rPr>
                 <w:rFonts w:ascii="Arial" w:eastAsia="Times New Roman" w:hAnsi="Arial" w:cs="Arial"/>
@@ -1817,7 +1819,7 @@
               </w:rPr>
               <w:t>CourseOutcomes4</w:t>
             </w:r>
-            <w:bookmarkEnd w:id="33"/>
+            <w:bookmarkEnd w:id="34"/>
           </w:p>
         </w:tc>
         <w:tc>
@@ -1841,7 +1843,7 @@
                 <w:szCs w:val="22"/>
               </w:rPr>
             </w:pPr>
-            <w:bookmarkStart w:id="34" w:name="RBT4"/>
+            <w:bookmarkStart w:id="35" w:name="RBT4"/>
             <w:r>
               <w:rPr>
                 <w:rFonts w:ascii="Arial" w:eastAsia="Times New Roman" w:hAnsi="Arial" w:cs="Arial"/>
@@ -1850,7 +1852,7 @@
               </w:rPr>
               <w:t>RBT4</w:t>
             </w:r>
-            <w:bookmarkEnd w:id="34"/>
+            <w:bookmarkEnd w:id="35"/>
           </w:p>
         </w:tc>
       </w:tr>
@@ -1880,7 +1882,7 @@
                 <w:szCs w:val="22"/>
               </w:rPr>
             </w:pPr>
-            <w:bookmarkStart w:id="35" w:name="CourseOutcomesHead5"/>
+            <w:bookmarkStart w:id="36" w:name="CourseOutcomesHead5"/>
             <w:r>
               <w:rPr>
                 <w:rFonts w:ascii="Arial" w:eastAsia="Times New Roman" w:hAnsi="Arial" w:cs="Arial"/>
@@ -1889,7 +1891,7 @@
               </w:rPr>
               <w:t>CourseOutcomesHead5</w:t>
             </w:r>
-            <w:bookmarkEnd w:id="35"/>
+            <w:bookmarkEnd w:id="36"/>
           </w:p>
         </w:tc>
         <w:tc>
@@ -1913,7 +1915,7 @@
                 <w:szCs w:val="22"/>
               </w:rPr>
             </w:pPr>
-            <w:bookmarkStart w:id="36" w:name="CourseOutcomes5"/>
+            <w:bookmarkStart w:id="37" w:name="CourseOutcomes5"/>
             <w:r>
               <w:rPr>
                 <w:rFonts w:ascii="Arial" w:eastAsia="Times New Roman" w:hAnsi="Arial" w:cs="Arial"/>
@@ -1922,7 +1924,7 @@
               </w:rPr>
               <w:t>CourseOutcomes5</w:t>
             </w:r>
-            <w:bookmarkEnd w:id="36"/>
+            <w:bookmarkEnd w:id="37"/>
           </w:p>
         </w:tc>
         <w:tc>
@@ -1946,7 +1948,7 @@
                 <w:szCs w:val="22"/>
               </w:rPr>
             </w:pPr>
-            <w:bookmarkStart w:id="37" w:name="RBT5"/>
+            <w:bookmarkStart w:id="38" w:name="RBT5"/>
             <w:r>
               <w:rPr>
                 <w:rFonts w:ascii="Arial" w:eastAsia="Times New Roman" w:hAnsi="Arial" w:cs="Arial"/>
@@ -1955,7 +1957,7 @@
               </w:rPr>
               <w:t>RBT5</w:t>
             </w:r>
-            <w:bookmarkEnd w:id="37"/>
+            <w:bookmarkEnd w:id="38"/>
           </w:p>
         </w:tc>
       </w:tr>
@@ -1984,7 +1986,7 @@
                 <w:szCs w:val="22"/>
               </w:rPr>
             </w:pPr>
-            <w:bookmarkStart w:id="38" w:name="CourseOutcomesHead6"/>
+            <w:bookmarkStart w:id="39" w:name="CourseOutcomesHead6"/>
             <w:r>
               <w:rPr>
                 <w:rFonts w:ascii="Arial" w:eastAsia="Times New Roman" w:hAnsi="Arial" w:cs="Arial"/>
@@ -1993,7 +1995,7 @@
               </w:rPr>
               <w:t>CourseOutcomesHead6</w:t>
             </w:r>
-            <w:bookmarkEnd w:id="38"/>
+            <w:bookmarkEnd w:id="39"/>
           </w:p>
         </w:tc>
         <w:tc>
@@ -2016,7 +2018,7 @@
                 <w:szCs w:val="22"/>
               </w:rPr>
             </w:pPr>
-            <w:bookmarkStart w:id="39" w:name="CourseOutcomes6"/>
+            <w:bookmarkStart w:id="40" w:name="CourseOutcomes6"/>
             <w:r>
               <w:rPr>
                 <w:rFonts w:ascii="Arial" w:eastAsia="Times New Roman" w:hAnsi="Arial" w:cs="Arial"/>
@@ -2025,7 +2027,7 @@
               </w:rPr>
               <w:t>CourseOutcomes6</w:t>
             </w:r>
-            <w:bookmarkEnd w:id="39"/>
+            <w:bookmarkEnd w:id="40"/>
           </w:p>
         </w:tc>
         <w:tc>
@@ -2048,7 +2050,7 @@
                 <w:szCs w:val="22"/>
               </w:rPr>
             </w:pPr>
-            <w:bookmarkStart w:id="40" w:name="RBT6"/>
+            <w:bookmarkStart w:id="41" w:name="RBT6"/>
             <w:r>
               <w:rPr>
                 <w:rFonts w:ascii="Arial" w:eastAsia="Times New Roman" w:hAnsi="Arial" w:cs="Arial"/>
@@ -2057,7 +2059,7 @@
               </w:rPr>
               <w:t>RBT6</w:t>
             </w:r>
-            <w:bookmarkEnd w:id="40"/>
+            <w:bookmarkEnd w:id="41"/>
           </w:p>
         </w:tc>
       </w:tr>
@@ -2180,7 +2182,7 @@
                 <w:szCs w:val="22"/>
               </w:rPr>
             </w:pPr>
-            <w:bookmarkStart w:id="41" w:name="ReferenceBook1"/>
+            <w:bookmarkStart w:id="42" w:name="ReferenceBook1"/>
             <w:r>
               <w:rPr>
                 <w:rFonts w:ascii="Arial" w:eastAsia="Times New Roman" w:hAnsi="Arial" w:cs="Arial"/>
@@ -2189,7 +2191,7 @@
               </w:rPr>
               <w:t>ReferenceBook1</w:t>
             </w:r>
-            <w:bookmarkEnd w:id="41"/>
+            <w:bookmarkEnd w:id="42"/>
           </w:p>
         </w:tc>
       </w:tr>
@@ -2248,7 +2250,7 @@
                 <w:szCs w:val="22"/>
               </w:rPr>
             </w:pPr>
-            <w:bookmarkStart w:id="42" w:name="ReferenceBook2"/>
+            <w:bookmarkStart w:id="43" w:name="ReferenceBook2"/>
             <w:r>
               <w:rPr>
                 <w:rFonts w:ascii="Arial" w:eastAsia="Times New Roman" w:hAnsi="Arial" w:cs="Arial"/>
@@ -2257,7 +2259,7 @@
               </w:rPr>
               <w:t>ReferenceBook2</w:t>
             </w:r>
-            <w:bookmarkEnd w:id="42"/>
+            <w:bookmarkEnd w:id="43"/>
           </w:p>
         </w:tc>
       </w:tr>
@@ -2316,7 +2318,7 @@
                 <w:szCs w:val="22"/>
               </w:rPr>
             </w:pPr>
-            <w:bookmarkStart w:id="43" w:name="ReferenceBook3"/>
+            <w:bookmarkStart w:id="44" w:name="ReferenceBook3"/>
             <w:r>
               <w:rPr>
                 <w:rFonts w:ascii="Arial" w:eastAsia="Times New Roman" w:hAnsi="Arial" w:cs="Arial"/>
@@ -2325,7 +2327,7 @@
               </w:rPr>
               <w:t>ReferenceBook3</w:t>
             </w:r>
-            <w:bookmarkEnd w:id="43"/>
+            <w:bookmarkEnd w:id="44"/>
           </w:p>
         </w:tc>
       </w:tr>
@@ -2384,7 +2386,7 @@
                 <w:szCs w:val="22"/>
               </w:rPr>
             </w:pPr>
-            <w:bookmarkStart w:id="44" w:name="ReferenceBook4"/>
+            <w:bookmarkStart w:id="45" w:name="ReferenceBook4"/>
             <w:r>
               <w:rPr>
                 <w:rFonts w:ascii="Arial" w:eastAsia="Times New Roman" w:hAnsi="Arial" w:cs="Arial"/>
@@ -2393,7 +2395,7 @@
               </w:rPr>
               <w:t>ReferenceBook4</w:t>
             </w:r>
-            <w:bookmarkEnd w:id="44"/>
+            <w:bookmarkEnd w:id="45"/>
           </w:p>
         </w:tc>
       </w:tr>
@@ -2450,7 +2452,7 @@
                 <w:szCs w:val="22"/>
               </w:rPr>
             </w:pPr>
-            <w:bookmarkStart w:id="45" w:name="ReferenceBook5"/>
+            <w:bookmarkStart w:id="46" w:name="ReferenceBook5"/>
             <w:r>
               <w:rPr>
                 <w:rFonts w:ascii="Arial" w:eastAsia="Times New Roman" w:hAnsi="Arial" w:cs="Arial"/>
@@ -2459,7 +2461,7 @@
               </w:rPr>
               <w:t>ReferenceBook5</w:t>
             </w:r>
-            <w:bookmarkEnd w:id="45"/>
+            <w:bookmarkEnd w:id="46"/>
           </w:p>
         </w:tc>
       </w:tr>

</xml_diff>